<commit_message>
ejercicios bases de datos hechos y por hacer y uno de lenguaje
</commit_message>
<xml_diff>
--- a/Tema07/EJERCICIOS/TEMA-7-EJMULTITABLA.docx
+++ b/Tema07/EJERCICIOS/TEMA-7-EJMULTITABLA.docx
@@ -805,7 +805,63 @@
           <w:sz w:val="23"/>
           <w:szCs w:val="23"/>
         </w:rPr>
-        <w:t>WHERE j.job_id = e.job_id AND d.department_id=E.department_id AND LAST_NAME LIKE 'A______%';</w:t>
+        <w:t xml:space="preserve">WHERE </w:t>
+      </w:r>
+      <w:r>
+        <w:rPr>
+          <w:rFonts w:ascii="Calibri" w:hAnsi="Calibri" w:cs="Calibri"/>
+          <w:color w:val="auto"/>
+          <w:sz w:val="23"/>
+          <w:szCs w:val="23"/>
+        </w:rPr>
+        <w:t>(</w:t>
+      </w:r>
+      <w:r>
+        <w:rPr>
+          <w:rFonts w:ascii="Calibri" w:hAnsi="Calibri" w:cs="Calibri"/>
+          <w:color w:val="auto"/>
+          <w:sz w:val="23"/>
+          <w:szCs w:val="23"/>
+        </w:rPr>
+        <w:t>j.job_id = e.job_id AND d.department_id=E.department_id</w:t>
+      </w:r>
+      <w:r>
+        <w:rPr>
+          <w:rFonts w:ascii="Calibri" w:hAnsi="Calibri" w:cs="Calibri"/>
+          <w:color w:val="auto"/>
+          <w:sz w:val="23"/>
+          <w:szCs w:val="23"/>
+        </w:rPr>
+        <w:t>)</w:t>
+      </w:r>
+      <w:r>
+        <w:rPr>
+          <w:rFonts w:ascii="Calibri" w:hAnsi="Calibri" w:cs="Calibri"/>
+          <w:color w:val="auto"/>
+          <w:sz w:val="23"/>
+          <w:szCs w:val="23"/>
+        </w:rPr>
+        <w:t xml:space="preserve"> AND LAST_NAME LIKE 'A______%';</w:t>
+      </w:r>
+    </w:p>
+    <w:p>
+      <w:pPr>
+        <w:pStyle w:val="Default"/>
+        <w:rPr>
+          <w:rFonts w:ascii="Calibri" w:hAnsi="Calibri" w:cs="Calibri"/>
+          <w:color w:val="auto"/>
+          <w:sz w:val="23"/>
+          <w:szCs w:val="23"/>
+        </w:rPr>
+      </w:pPr>
+      <w:r>
+        <w:rPr>
+          <w:rFonts w:ascii="Calibri" w:hAnsi="Calibri" w:cs="Calibri"/>
+          <w:color w:val="auto"/>
+          <w:sz w:val="23"/>
+          <w:szCs w:val="23"/>
+        </w:rPr>
+        <w:t>*(emoloyees natural join jobs) join departments using (department_id))</w:t>
       </w:r>
     </w:p>
     <w:p>
@@ -877,7 +933,6 @@
           <w:sz w:val="28"/>
           <w:szCs w:val="28"/>
         </w:rPr>
-        <w:lastRenderedPageBreak/>
         <w:t xml:space="preserve">19) </w:t>
       </w:r>
       <w:r>
@@ -1347,18 +1402,6 @@
         <w:t>where b.department_name like 'Marketing';</w:t>
       </w:r>
     </w:p>
-    <w:p>
-      <w:pPr>
-        <w:pStyle w:val="Default"/>
-        <w:rPr>
-          <w:rFonts w:ascii="Calibri" w:hAnsi="Calibri" w:cs="Calibri"/>
-          <w:color w:val="auto"/>
-          <w:sz w:val="23"/>
-          <w:szCs w:val="23"/>
-        </w:rPr>
-      </w:pPr>
-    </w:p>
-    <w:p/>
     <w:sectPr>
       <w:pgSz w:w="11906" w:h="17338"/>
       <w:pgMar w:top="1135" w:right="387" w:bottom="1417" w:left="421" w:header="720" w:footer="720" w:gutter="0"/>

</xml_diff>